<commit_message>
Ajout des détails sur les fonctionnalités
</commit_message>
<xml_diff>
--- a/Shakhmat.docx
+++ b/Shakhmat.docx
@@ -35,7 +35,7 @@
       <w:pPr>
         <w:pStyle w:val="Titre1"/>
       </w:pPr>
-      <w:bookmarkStart w:id="0" w:name="_Toc101449613"/>
+      <w:bookmarkStart w:id="0" w:name="_Toc103676161"/>
       <w:r>
         <w:lastRenderedPageBreak/>
         <w:t>Historique des versions</w:t>
@@ -64,7 +64,7 @@
               <w:pStyle w:val="Titre1"/>
               <w:outlineLvl w:val="0"/>
             </w:pPr>
-            <w:bookmarkStart w:id="1" w:name="_Toc101449614"/>
+            <w:bookmarkStart w:id="1" w:name="_Toc103676162"/>
             <w:r>
               <w:t>Numéro de version</w:t>
             </w:r>
@@ -80,7 +80,7 @@
               <w:pStyle w:val="Titre1"/>
               <w:outlineLvl w:val="0"/>
             </w:pPr>
-            <w:bookmarkStart w:id="2" w:name="_Toc101449615"/>
+            <w:bookmarkStart w:id="2" w:name="_Toc103676163"/>
             <w:r>
               <w:t>Modifications</w:t>
             </w:r>
@@ -96,7 +96,7 @@
               <w:pStyle w:val="Titre1"/>
               <w:outlineLvl w:val="0"/>
             </w:pPr>
-            <w:bookmarkStart w:id="3" w:name="_Toc101449616"/>
+            <w:bookmarkStart w:id="3" w:name="_Toc103676164"/>
             <w:r>
               <w:t>Commentaires</w:t>
             </w:r>
@@ -199,7 +199,7 @@
           <w:r>
             <w:fldChar w:fldCharType="separate"/>
           </w:r>
-          <w:hyperlink w:anchor="_Toc101449613" w:history="1">
+          <w:hyperlink w:anchor="_Toc103676161" w:history="1">
             <w:r>
               <w:rPr>
                 <w:rStyle w:val="Lienhypertexte"/>
@@ -226,7 +226,7 @@
                 <w:noProof/>
                 <w:webHidden/>
               </w:rPr>
-              <w:instrText xml:space="preserve"> PAGEREF _Toc101449613 \h </w:instrText>
+              <w:instrText xml:space="preserve"> PAGEREF _Toc103676161 \h </w:instrText>
             </w:r>
             <w:r>
               <w:rPr>
@@ -269,7 +269,7 @@
               <w:lang w:eastAsia="fr-FR"/>
             </w:rPr>
           </w:pPr>
-          <w:hyperlink w:anchor="_Toc101449614" w:history="1">
+          <w:hyperlink w:anchor="_Toc103676162" w:history="1">
             <w:r>
               <w:rPr>
                 <w:rStyle w:val="Lienhypertexte"/>
@@ -296,7 +296,7 @@
                 <w:noProof/>
                 <w:webHidden/>
               </w:rPr>
-              <w:instrText xml:space="preserve"> PAGEREF _Toc101449614 \h </w:instrText>
+              <w:instrText xml:space="preserve"> PAGEREF _Toc103676162 \h </w:instrText>
             </w:r>
             <w:r>
               <w:rPr>
@@ -339,7 +339,7 @@
               <w:lang w:eastAsia="fr-FR"/>
             </w:rPr>
           </w:pPr>
-          <w:hyperlink w:anchor="_Toc101449615" w:history="1">
+          <w:hyperlink w:anchor="_Toc103676163" w:history="1">
             <w:r>
               <w:rPr>
                 <w:rStyle w:val="Lienhypertexte"/>
@@ -366,7 +366,7 @@
                 <w:noProof/>
                 <w:webHidden/>
               </w:rPr>
-              <w:instrText xml:space="preserve"> PAGEREF _Toc101449615 \h </w:instrText>
+              <w:instrText xml:space="preserve"> PAGEREF _Toc103676163 \h </w:instrText>
             </w:r>
             <w:r>
               <w:rPr>
@@ -409,7 +409,7 @@
               <w:lang w:eastAsia="fr-FR"/>
             </w:rPr>
           </w:pPr>
-          <w:hyperlink w:anchor="_Toc101449616" w:history="1">
+          <w:hyperlink w:anchor="_Toc103676164" w:history="1">
             <w:r>
               <w:rPr>
                 <w:rStyle w:val="Lienhypertexte"/>
@@ -436,7 +436,7 @@
                 <w:noProof/>
                 <w:webHidden/>
               </w:rPr>
-              <w:instrText xml:space="preserve"> PAGEREF _Toc101449616 \h </w:instrText>
+              <w:instrText xml:space="preserve"> PAGEREF _Toc103676164 \h </w:instrText>
             </w:r>
             <w:r>
               <w:rPr>
@@ -480,13 +480,13 @@
               <w:lang w:eastAsia="fr-FR"/>
             </w:rPr>
           </w:pPr>
-          <w:hyperlink w:anchor="_Toc101449617" w:history="1">
+          <w:hyperlink w:anchor="_Toc103676165" w:history="1">
             <w:r>
               <w:rPr>
                 <w:rStyle w:val="Lienhypertexte"/>
                 <w:noProof/>
               </w:rPr>
-              <w:t>1.</w:t>
+              <w:t>1)</w:t>
             </w:r>
             <w:r>
               <w:rPr>
@@ -522,7 +522,7 @@
                 <w:noProof/>
                 <w:webHidden/>
               </w:rPr>
-              <w:instrText xml:space="preserve"> PAGEREF _Toc101449617 \h </w:instrText>
+              <w:instrText xml:space="preserve"> PAGEREF _Toc103676165 \h </w:instrText>
             </w:r>
             <w:r>
               <w:rPr>
@@ -566,13 +566,13 @@
               <w:lang w:eastAsia="fr-FR"/>
             </w:rPr>
           </w:pPr>
-          <w:hyperlink w:anchor="_Toc101449618" w:history="1">
+          <w:hyperlink w:anchor="_Toc103676166" w:history="1">
             <w:r>
               <w:rPr>
                 <w:rStyle w:val="Lienhypertexte"/>
                 <w:noProof/>
               </w:rPr>
-              <w:t>2.</w:t>
+              <w:t>2)</w:t>
             </w:r>
             <w:r>
               <w:rPr>
@@ -608,7 +608,7 @@
                 <w:noProof/>
                 <w:webHidden/>
               </w:rPr>
-              <w:instrText xml:space="preserve"> PAGEREF _Toc101449618 \h </w:instrText>
+              <w:instrText xml:space="preserve"> PAGEREF _Toc103676166 \h </w:instrText>
             </w:r>
             <w:r>
               <w:rPr>
@@ -652,13 +652,13 @@
               <w:lang w:eastAsia="fr-FR"/>
             </w:rPr>
           </w:pPr>
-          <w:hyperlink w:anchor="_Toc101449619" w:history="1">
+          <w:hyperlink w:anchor="_Toc103676167" w:history="1">
             <w:r>
               <w:rPr>
                 <w:rStyle w:val="Lienhypertexte"/>
                 <w:noProof/>
               </w:rPr>
-              <w:t>1.</w:t>
+              <w:t>3)</w:t>
             </w:r>
             <w:r>
               <w:rPr>
@@ -673,7 +673,7 @@
                 <w:rStyle w:val="Lienhypertexte"/>
                 <w:noProof/>
               </w:rPr>
-              <w:t>Maquettes</w:t>
+              <w:t>Liste de taches</w:t>
             </w:r>
             <w:r>
               <w:rPr>
@@ -694,7 +694,7 @@
                 <w:noProof/>
                 <w:webHidden/>
               </w:rPr>
-              <w:instrText xml:space="preserve"> PAGEREF _Toc101449619 \h </w:instrText>
+              <w:instrText xml:space="preserve"> PAGEREF _Toc103676167 \h </w:instrText>
             </w:r>
             <w:r>
               <w:rPr>
@@ -715,6 +715,414 @@
                 <w:webHidden/>
               </w:rPr>
               <w:t>5</w:t>
+            </w:r>
+            <w:r>
+              <w:rPr>
+                <w:noProof/>
+                <w:webHidden/>
+              </w:rPr>
+              <w:fldChar w:fldCharType="end"/>
+            </w:r>
+          </w:hyperlink>
+        </w:p>
+        <w:p>
+          <w:pPr>
+            <w:pStyle w:val="TM2"/>
+            <w:tabs>
+              <w:tab w:val="right" w:leader="dot" w:pos="9062"/>
+            </w:tabs>
+            <w:rPr>
+              <w:noProof/>
+            </w:rPr>
+          </w:pPr>
+          <w:hyperlink w:anchor="_Toc103676168" w:history="1">
+            <w:r>
+              <w:rPr>
+                <w:rStyle w:val="Lienhypertexte"/>
+                <w:noProof/>
+              </w:rPr>
+              <w:t>Ecran d’accueil</w:t>
+            </w:r>
+            <w:r>
+              <w:rPr>
+                <w:noProof/>
+                <w:webHidden/>
+              </w:rPr>
+              <w:tab/>
+            </w:r>
+            <w:r>
+              <w:rPr>
+                <w:noProof/>
+                <w:webHidden/>
+              </w:rPr>
+              <w:fldChar w:fldCharType="begin"/>
+            </w:r>
+            <w:r>
+              <w:rPr>
+                <w:noProof/>
+                <w:webHidden/>
+              </w:rPr>
+              <w:instrText xml:space="preserve"> PAGEREF _Toc103676168 \h </w:instrText>
+            </w:r>
+            <w:r>
+              <w:rPr>
+                <w:noProof/>
+                <w:webHidden/>
+              </w:rPr>
+            </w:r>
+            <w:r>
+              <w:rPr>
+                <w:noProof/>
+                <w:webHidden/>
+              </w:rPr>
+              <w:fldChar w:fldCharType="separate"/>
+            </w:r>
+            <w:r>
+              <w:rPr>
+                <w:noProof/>
+                <w:webHidden/>
+              </w:rPr>
+              <w:t>5</w:t>
+            </w:r>
+            <w:r>
+              <w:rPr>
+                <w:noProof/>
+                <w:webHidden/>
+              </w:rPr>
+              <w:fldChar w:fldCharType="end"/>
+            </w:r>
+          </w:hyperlink>
+        </w:p>
+        <w:p>
+          <w:pPr>
+            <w:pStyle w:val="TM3"/>
+            <w:tabs>
+              <w:tab w:val="right" w:leader="dot" w:pos="9062"/>
+            </w:tabs>
+            <w:rPr>
+              <w:noProof/>
+            </w:rPr>
+          </w:pPr>
+          <w:hyperlink w:anchor="_Toc103676169" w:history="1">
+            <w:r>
+              <w:rPr>
+                <w:rStyle w:val="Lienhypertexte"/>
+                <w:noProof/>
+              </w:rPr>
+              <w:t>Ecran d’apprentissage</w:t>
+            </w:r>
+            <w:r>
+              <w:rPr>
+                <w:noProof/>
+                <w:webHidden/>
+              </w:rPr>
+              <w:tab/>
+            </w:r>
+            <w:r>
+              <w:rPr>
+                <w:noProof/>
+                <w:webHidden/>
+              </w:rPr>
+              <w:fldChar w:fldCharType="begin"/>
+            </w:r>
+            <w:r>
+              <w:rPr>
+                <w:noProof/>
+                <w:webHidden/>
+              </w:rPr>
+              <w:instrText xml:space="preserve"> PAGEREF _Toc103676169 \h </w:instrText>
+            </w:r>
+            <w:r>
+              <w:rPr>
+                <w:noProof/>
+                <w:webHidden/>
+              </w:rPr>
+            </w:r>
+            <w:r>
+              <w:rPr>
+                <w:noProof/>
+                <w:webHidden/>
+              </w:rPr>
+              <w:fldChar w:fldCharType="separate"/>
+            </w:r>
+            <w:r>
+              <w:rPr>
+                <w:noProof/>
+                <w:webHidden/>
+              </w:rPr>
+              <w:t>5</w:t>
+            </w:r>
+            <w:r>
+              <w:rPr>
+                <w:noProof/>
+                <w:webHidden/>
+              </w:rPr>
+              <w:fldChar w:fldCharType="end"/>
+            </w:r>
+          </w:hyperlink>
+        </w:p>
+        <w:p>
+          <w:pPr>
+            <w:pStyle w:val="TM2"/>
+            <w:tabs>
+              <w:tab w:val="right" w:leader="dot" w:pos="9062"/>
+            </w:tabs>
+            <w:rPr>
+              <w:noProof/>
+            </w:rPr>
+          </w:pPr>
+          <w:hyperlink w:anchor="_Toc103676170" w:history="1">
+            <w:r>
+              <w:rPr>
+                <w:rStyle w:val="Lienhypertexte"/>
+                <w:noProof/>
+              </w:rPr>
+              <w:t>Exemple d’ajout d’ouvertures :</w:t>
+            </w:r>
+            <w:r>
+              <w:rPr>
+                <w:noProof/>
+                <w:webHidden/>
+              </w:rPr>
+              <w:tab/>
+            </w:r>
+            <w:r>
+              <w:rPr>
+                <w:noProof/>
+                <w:webHidden/>
+              </w:rPr>
+              <w:fldChar w:fldCharType="begin"/>
+            </w:r>
+            <w:r>
+              <w:rPr>
+                <w:noProof/>
+                <w:webHidden/>
+              </w:rPr>
+              <w:instrText xml:space="preserve"> PAGEREF _Toc103676170 \h </w:instrText>
+            </w:r>
+            <w:r>
+              <w:rPr>
+                <w:noProof/>
+                <w:webHidden/>
+              </w:rPr>
+            </w:r>
+            <w:r>
+              <w:rPr>
+                <w:noProof/>
+                <w:webHidden/>
+              </w:rPr>
+              <w:fldChar w:fldCharType="separate"/>
+            </w:r>
+            <w:r>
+              <w:rPr>
+                <w:noProof/>
+                <w:webHidden/>
+              </w:rPr>
+              <w:t>5</w:t>
+            </w:r>
+            <w:r>
+              <w:rPr>
+                <w:noProof/>
+                <w:webHidden/>
+              </w:rPr>
+              <w:fldChar w:fldCharType="end"/>
+            </w:r>
+          </w:hyperlink>
+        </w:p>
+        <w:p>
+          <w:pPr>
+            <w:pStyle w:val="TM2"/>
+            <w:tabs>
+              <w:tab w:val="right" w:leader="dot" w:pos="9062"/>
+            </w:tabs>
+            <w:rPr>
+              <w:noProof/>
+            </w:rPr>
+          </w:pPr>
+          <w:hyperlink w:anchor="_Toc103676171" w:history="1">
+            <w:r>
+              <w:rPr>
+                <w:rStyle w:val="Lienhypertexte"/>
+                <w:noProof/>
+              </w:rPr>
+              <w:t>Modules</w:t>
+            </w:r>
+            <w:r>
+              <w:rPr>
+                <w:noProof/>
+                <w:webHidden/>
+              </w:rPr>
+              <w:tab/>
+            </w:r>
+            <w:r>
+              <w:rPr>
+                <w:noProof/>
+                <w:webHidden/>
+              </w:rPr>
+              <w:fldChar w:fldCharType="begin"/>
+            </w:r>
+            <w:r>
+              <w:rPr>
+                <w:noProof/>
+                <w:webHidden/>
+              </w:rPr>
+              <w:instrText xml:space="preserve"> PAGEREF _Toc103676171 \h </w:instrText>
+            </w:r>
+            <w:r>
+              <w:rPr>
+                <w:noProof/>
+                <w:webHidden/>
+              </w:rPr>
+            </w:r>
+            <w:r>
+              <w:rPr>
+                <w:noProof/>
+                <w:webHidden/>
+              </w:rPr>
+              <w:fldChar w:fldCharType="separate"/>
+            </w:r>
+            <w:r>
+              <w:rPr>
+                <w:noProof/>
+                <w:webHidden/>
+              </w:rPr>
+              <w:t>6</w:t>
+            </w:r>
+            <w:r>
+              <w:rPr>
+                <w:noProof/>
+                <w:webHidden/>
+              </w:rPr>
+              <w:fldChar w:fldCharType="end"/>
+            </w:r>
+          </w:hyperlink>
+        </w:p>
+        <w:p>
+          <w:pPr>
+            <w:pStyle w:val="TM3"/>
+            <w:tabs>
+              <w:tab w:val="right" w:leader="dot" w:pos="9062"/>
+            </w:tabs>
+            <w:rPr>
+              <w:noProof/>
+            </w:rPr>
+          </w:pPr>
+          <w:hyperlink w:anchor="_Toc103676172" w:history="1">
+            <w:r>
+              <w:rPr>
+                <w:rStyle w:val="Lienhypertexte"/>
+                <w:noProof/>
+              </w:rPr>
+              <w:t>Module front</w:t>
+            </w:r>
+            <w:r>
+              <w:rPr>
+                <w:noProof/>
+                <w:webHidden/>
+              </w:rPr>
+              <w:tab/>
+            </w:r>
+            <w:r>
+              <w:rPr>
+                <w:noProof/>
+                <w:webHidden/>
+              </w:rPr>
+              <w:fldChar w:fldCharType="begin"/>
+            </w:r>
+            <w:r>
+              <w:rPr>
+                <w:noProof/>
+                <w:webHidden/>
+              </w:rPr>
+              <w:instrText xml:space="preserve"> PAGEREF _Toc103676172 \h </w:instrText>
+            </w:r>
+            <w:r>
+              <w:rPr>
+                <w:noProof/>
+                <w:webHidden/>
+              </w:rPr>
+            </w:r>
+            <w:r>
+              <w:rPr>
+                <w:noProof/>
+                <w:webHidden/>
+              </w:rPr>
+              <w:fldChar w:fldCharType="separate"/>
+            </w:r>
+            <w:r>
+              <w:rPr>
+                <w:noProof/>
+                <w:webHidden/>
+              </w:rPr>
+              <w:t>6</w:t>
+            </w:r>
+            <w:r>
+              <w:rPr>
+                <w:noProof/>
+                <w:webHidden/>
+              </w:rPr>
+              <w:fldChar w:fldCharType="end"/>
+            </w:r>
+          </w:hyperlink>
+        </w:p>
+        <w:p>
+          <w:pPr>
+            <w:pStyle w:val="TM3"/>
+            <w:tabs>
+              <w:tab w:val="right" w:leader="dot" w:pos="9062"/>
+            </w:tabs>
+            <w:rPr>
+              <w:noProof/>
+            </w:rPr>
+          </w:pPr>
+          <w:hyperlink w:anchor="_Toc103676173" w:history="1">
+            <w:r>
+              <w:rPr>
+                <w:rStyle w:val="Lienhypertexte"/>
+                <w:noProof/>
+              </w:rPr>
+              <w:t>Module back</w:t>
+            </w:r>
+            <w:r>
+              <w:rPr>
+                <w:noProof/>
+                <w:webHidden/>
+              </w:rPr>
+              <w:tab/>
+            </w:r>
+            <w:r>
+              <w:rPr>
+                <w:noProof/>
+                <w:webHidden/>
+              </w:rPr>
+              <w:fldChar w:fldCharType="begin"/>
+            </w:r>
+            <w:r>
+              <w:rPr>
+                <w:noProof/>
+                <w:webHidden/>
+              </w:rPr>
+              <w:instrText xml:space="preserve"> PAGEREF _Toc103676173 \h </w:instrText>
+            </w:r>
+            <w:r>
+              <w:rPr>
+                <w:noProof/>
+                <w:webHidden/>
+              </w:rPr>
+            </w:r>
+            <w:r>
+              <w:rPr>
+                <w:noProof/>
+                <w:webHidden/>
+              </w:rPr>
+              <w:fldChar w:fldCharType="separate"/>
+            </w:r>
+            <w:r>
+              <w:rPr>
+                <w:noProof/>
+                <w:webHidden/>
+              </w:rPr>
+              <w:t>6</w:t>
             </w:r>
             <w:r>
               <w:rPr>
@@ -750,7 +1158,7 @@
           <w:numId w:val="1"/>
         </w:numPr>
       </w:pPr>
-      <w:bookmarkStart w:id="4" w:name="_Toc101449617"/>
+      <w:bookmarkStart w:id="4" w:name="_Toc103676165"/>
       <w:r>
         <w:t>Présentation et objectif</w:t>
       </w:r>
@@ -784,7 +1192,7 @@
           <w:numId w:val="1"/>
         </w:numPr>
       </w:pPr>
-      <w:bookmarkStart w:id="5" w:name="_Toc101449618"/>
+      <w:bookmarkStart w:id="5" w:name="_Toc103676166"/>
       <w:r>
         <w:t>Maquettes</w:t>
       </w:r>
@@ -874,6 +1282,9 @@
         <w:t>1</w:t>
       </w:r>
       <w:r>
+        <w:rPr>
+          <w:noProof/>
+        </w:rPr>
         <w:fldChar w:fldCharType="end"/>
       </w:r>
       <w:r>
@@ -963,6 +1374,9 @@
         <w:t>2</w:t>
       </w:r>
       <w:r>
+        <w:rPr>
+          <w:noProof/>
+        </w:rPr>
         <w:fldChar w:fldCharType="end"/>
       </w:r>
       <w:r>
@@ -978,10 +1392,12 @@
           <w:numId w:val="1"/>
         </w:numPr>
       </w:pPr>
+      <w:bookmarkStart w:id="6" w:name="_Toc103676167"/>
       <w:r>
         <w:lastRenderedPageBreak/>
         <w:t>Liste de taches</w:t>
       </w:r>
+      <w:bookmarkEnd w:id="6"/>
     </w:p>
     <w:p/>
     <w:p>
@@ -989,9 +1405,11 @@
         <w:pStyle w:val="Titre2"/>
         <w:ind w:left="360"/>
       </w:pPr>
+      <w:bookmarkStart w:id="7" w:name="_Toc103676168"/>
       <w:r>
         <w:t>Ecran d’accueil</w:t>
       </w:r>
+      <w:bookmarkEnd w:id="7"/>
     </w:p>
     <w:p>
       <w:r>
@@ -1002,9 +1420,11 @@
       <w:pPr>
         <w:pStyle w:val="Titre3"/>
       </w:pPr>
+      <w:bookmarkStart w:id="8" w:name="_Toc103676169"/>
       <w:r>
         <w:t>Ecran d’apprentissage</w:t>
       </w:r>
+      <w:bookmarkEnd w:id="8"/>
     </w:p>
     <w:p/>
     <w:p>
@@ -1073,19 +1493,235 @@
       </w:r>
     </w:p>
     <w:p/>
+    <w:p>
+      <w:pPr>
+        <w:pStyle w:val="Paragraphedeliste"/>
+        <w:numPr>
+          <w:ilvl w:val="0"/>
+          <w:numId w:val="5"/>
+        </w:numPr>
+      </w:pPr>
+      <w:r>
+        <w:t>Front</w:t>
+      </w:r>
+    </w:p>
+    <w:p>
+      <w:pPr>
+        <w:pStyle w:val="Paragraphedeliste"/>
+        <w:numPr>
+          <w:ilvl w:val="1"/>
+          <w:numId w:val="5"/>
+        </w:numPr>
+      </w:pPr>
+      <w:r>
+        <w:t>Création de l’écran et ajout de l’onglet</w:t>
+      </w:r>
+    </w:p>
+    <w:p>
+      <w:pPr>
+        <w:pStyle w:val="Paragraphedeliste"/>
+        <w:numPr>
+          <w:ilvl w:val="0"/>
+          <w:numId w:val="5"/>
+        </w:numPr>
+      </w:pPr>
+      <w:r>
+        <w:t>R</w:t>
+      </w:r>
+      <w:r>
+        <w:t>éflexion sur</w:t>
+      </w:r>
+      <w:r>
+        <w:t xml:space="preserve"> comment utiliser l’echiquier en javascript</w:t>
+      </w:r>
+    </w:p>
+    <w:p>
+      <w:pPr>
+        <w:pStyle w:val="Paragraphedeliste"/>
+        <w:numPr>
+          <w:ilvl w:val="1"/>
+          <w:numId w:val="5"/>
+        </w:numPr>
+      </w:pPr>
+      <w:r>
+        <w:t>Introduction dans le projet</w:t>
+      </w:r>
+    </w:p>
+    <w:p>
+      <w:pPr>
+        <w:pStyle w:val="Paragraphedeliste"/>
+        <w:numPr>
+          <w:ilvl w:val="0"/>
+          <w:numId w:val="5"/>
+        </w:numPr>
+      </w:pPr>
+      <w:r>
+        <w:t>Choix de l’ouverture</w:t>
+      </w:r>
+    </w:p>
+    <w:p>
+      <w:pPr>
+        <w:pStyle w:val="Paragraphedeliste"/>
+        <w:numPr>
+          <w:ilvl w:val="1"/>
+          <w:numId w:val="5"/>
+        </w:numPr>
+      </w:pPr>
+      <w:r>
+        <w:t>Appel en base pour récupérer les données de l’ouverture</w:t>
+      </w:r>
+      <w:r>
+        <w:t xml:space="preserve"> =&gt; appel REST</w:t>
+      </w:r>
+    </w:p>
+    <w:p>
+      <w:pPr>
+        <w:pStyle w:val="Paragraphedeliste"/>
+        <w:numPr>
+          <w:ilvl w:val="0"/>
+          <w:numId w:val="5"/>
+        </w:numPr>
+      </w:pPr>
+      <w:r>
+        <w:t>Encart pour entrer les coups</w:t>
+      </w:r>
+    </w:p>
+    <w:p>
+      <w:pPr>
+        <w:pStyle w:val="Paragraphedeliste"/>
+        <w:numPr>
+          <w:ilvl w:val="1"/>
+          <w:numId w:val="5"/>
+        </w:numPr>
+      </w:pPr>
+      <w:r>
+        <w:t>Contrôle dans le front pour les coups</w:t>
+      </w:r>
+    </w:p>
+    <w:p>
+      <w:pPr>
+        <w:pStyle w:val="Paragraphedeliste"/>
+        <w:numPr>
+          <w:ilvl w:val="1"/>
+          <w:numId w:val="5"/>
+        </w:numPr>
+      </w:pPr>
+      <w:r>
+        <w:t>Appel du chessboard</w:t>
+      </w:r>
+    </w:p>
+    <w:p>
+      <w:pPr>
+        <w:pStyle w:val="Paragraphedeliste"/>
+        <w:numPr>
+          <w:ilvl w:val="1"/>
+          <w:numId w:val="5"/>
+        </w:numPr>
+      </w:pPr>
+      <w:r>
+        <w:t>Si contrôle KO, message d’erreur</w:t>
+      </w:r>
+    </w:p>
+    <w:p>
+      <w:pPr>
+        <w:pStyle w:val="Paragraphedeliste"/>
+        <w:numPr>
+          <w:ilvl w:val="1"/>
+          <w:numId w:val="5"/>
+        </w:numPr>
+      </w:pPr>
+      <w:r>
+        <w:t>Si contrôle ok, ça joue le coup</w:t>
+      </w:r>
+    </w:p>
+    <w:p>
+      <w:pPr>
+        <w:pStyle w:val="Paragraphedeliste"/>
+        <w:numPr>
+          <w:ilvl w:val="1"/>
+          <w:numId w:val="5"/>
+        </w:numPr>
+      </w:pPr>
+      <w:r>
+        <w:t>Une fois le coup joué, coup suivant demandé</w:t>
+      </w:r>
+    </w:p>
+    <w:p>
+      <w:pPr>
+        <w:pStyle w:val="Paragraphedeliste"/>
+        <w:numPr>
+          <w:ilvl w:val="0"/>
+          <w:numId w:val="5"/>
+        </w:numPr>
+      </w:pPr>
+      <w:r>
+        <w:t>Pop up d’aide ?</w:t>
+      </w:r>
+    </w:p>
+    <w:p>
+      <w:pPr>
+        <w:pStyle w:val="Paragraphedeliste"/>
+        <w:numPr>
+          <w:ilvl w:val="1"/>
+          <w:numId w:val="5"/>
+        </w:numPr>
+      </w:pPr>
+      <w:r>
+        <w:t>Au click sur aide, un indice sur la pièce à jouer s’affiche</w:t>
+      </w:r>
+    </w:p>
+    <w:p>
+      <w:pPr>
+        <w:pStyle w:val="Paragraphedeliste"/>
+        <w:numPr>
+          <w:ilvl w:val="0"/>
+          <w:numId w:val="5"/>
+        </w:numPr>
+      </w:pPr>
+      <w:r>
+        <w:t>Choix d’une nouvelle ouverture</w:t>
+      </w:r>
+    </w:p>
+    <w:p>
+      <w:pPr>
+        <w:pStyle w:val="Paragraphedeliste"/>
+        <w:numPr>
+          <w:ilvl w:val="1"/>
+          <w:numId w:val="5"/>
+        </w:numPr>
+      </w:pPr>
+      <w:r>
+        <w:t>Lors de la « session » on peut choisir une autre ouverture</w:t>
+      </w:r>
+    </w:p>
+    <w:p>
+      <w:pPr>
+        <w:pStyle w:val="Paragraphedeliste"/>
+        <w:numPr>
+          <w:ilvl w:val="1"/>
+          <w:numId w:val="5"/>
+        </w:numPr>
+      </w:pPr>
+      <w:r>
+        <w:t xml:space="preserve">A la fin d’une session, on peut soit recommencer la session soit choisir une autre ouverture </w:t>
+      </w:r>
+    </w:p>
     <w:p/>
     <w:p>
       <w:pPr>
         <w:pStyle w:val="Titre2"/>
       </w:pPr>
-      <w:r>
-        <w:t>Exemple d’écrans :</w:t>
-      </w:r>
-    </w:p>
-    <w:p>
-      <w:r>
-        <w:t>Dans cette partie, nous proposerons des exemples d’écrans qui pourraient se rajouter par la suite :</w:t>
-      </w:r>
+      <w:bookmarkStart w:id="9" w:name="_Toc103676170"/>
+      <w:r>
+        <w:t>Exemple d’</w:t>
+      </w:r>
+      <w:r>
+        <w:t>ajout d’ouvertures</w:t>
+      </w:r>
+      <w:r>
+        <w:t> :</w:t>
+      </w:r>
+      <w:bookmarkEnd w:id="9"/>
     </w:p>
     <w:p>
       <w:pPr>
@@ -1165,7 +1801,13 @@
         <w:t>Une fois complété dans le bon format, l’application enregistrerait les données en ba</w:t>
       </w:r>
       <w:r>
-        <w:t>se pour les lire et les proposer dans l’application</w:t>
+        <w:t>se</w:t>
+      </w:r>
+      <w:r>
+        <w:t xml:space="preserve"> =&gt; création d’un fichier</w:t>
+      </w:r>
+      <w:r>
+        <w:t xml:space="preserve"> pour les lire et les proposer dans l’application</w:t>
       </w:r>
     </w:p>
     <w:p>
@@ -1184,9 +1826,12 @@
       <w:pPr>
         <w:pStyle w:val="Titre2"/>
       </w:pPr>
-      <w:r>
+      <w:bookmarkStart w:id="10" w:name="_Toc103676171"/>
+      <w:r>
+        <w:lastRenderedPageBreak/>
         <w:t>Modules</w:t>
       </w:r>
+      <w:bookmarkEnd w:id="10"/>
     </w:p>
     <w:p/>
     <w:p>
@@ -1215,26 +1860,16 @@
     </w:p>
     <w:p>
       <w:pPr>
-        <w:pStyle w:val="Paragraphedeliste"/>
-        <w:numPr>
-          <w:ilvl w:val="0"/>
-          <w:numId w:val="3"/>
-        </w:numPr>
-      </w:pPr>
-      <w:r>
-        <w:t>Module base de données</w:t>
-      </w:r>
-    </w:p>
-    <w:p>
-      <w:pPr>
         <w:pStyle w:val="Titre3"/>
       </w:pPr>
+      <w:bookmarkStart w:id="11" w:name="_Toc103676172"/>
       <w:r>
         <w:t xml:space="preserve">Module </w:t>
       </w:r>
       <w:r>
         <w:t>front</w:t>
       </w:r>
+      <w:bookmarkEnd w:id="11"/>
     </w:p>
     <w:p>
       <w:pPr>
@@ -1265,10 +1900,10 @@
             <v:path o:extrusionok="f" gradientshapeok="t" o:connecttype="rect"/>
             <o:lock v:ext="edit" aspectratio="t"/>
           </v:shapetype>
-          <v:shape id="_x0000_i1029" type="#_x0000_t75" style="width:108.7pt;height:40.75pt" o:ole="">
+          <v:shape id="_x0000_i1025" type="#_x0000_t75" style="width:108.95pt;height:40.7pt" o:ole="">
             <v:imagedata r:id="rId10" o:title=""/>
           </v:shape>
-          <o:OLEObject Type="Embed" ProgID="Package" ShapeID="_x0000_i1029" DrawAspect="Content" ObjectID="_1712319633" r:id="rId11"/>
+          <o:OLEObject Type="Embed" ProgID="Package" ShapeID="_x0000_i1025" DrawAspect="Content" ObjectID="_1714289050" r:id="rId11"/>
         </w:object>
       </w:r>
     </w:p>
@@ -1305,14 +1940,7 @@
         </w:numPr>
       </w:pPr>
       <w:r>
-        <w:lastRenderedPageBreak/>
-        <w:t xml:space="preserve">Contient un champ dans lequel l’utilisateur va rentrer un coup. Le coup va être contrôler selon le module chessboardjs, affiche un message d’erreur si le coup n’est pas bon. S’il est bon, il va jouer le coup en utilisant </w:t>
-      </w:r>
-      <w:r>
-        <w:t>chessboardjs</w:t>
-      </w:r>
-      <w:r>
-        <w:t xml:space="preserve">. </w:t>
+        <w:t xml:space="preserve">Contient un champ dans lequel l’utilisateur va rentrer un coup. Le coup va être contrôler selon le module chessboardjs, affiche un message d’erreur si le coup n’est pas bon. S’il est bon, il va jouer le coup en utilisant chessboardjs. </w:t>
       </w:r>
     </w:p>
     <w:p>
@@ -1326,16 +1954,16 @@
       <w:r>
         <w:t>Si l’ouverture est ok, l’application va afficher un message « Bravo ! » Sinon il affiche un message d’erreur avec un bouton pour ré essayer.</w:t>
       </w:r>
-      <w:bookmarkStart w:id="6" w:name="_GoBack"/>
-      <w:bookmarkEnd w:id="6"/>
     </w:p>
     <w:p>
       <w:pPr>
         <w:pStyle w:val="Titre3"/>
       </w:pPr>
+      <w:bookmarkStart w:id="12" w:name="_Toc103676173"/>
       <w:r>
         <w:t>Module back</w:t>
       </w:r>
+      <w:bookmarkEnd w:id="12"/>
     </w:p>
     <w:p>
       <w:pPr>
@@ -1345,6 +1973,11 @@
           <w:numId w:val="3"/>
         </w:numPr>
       </w:pPr>
+      <w:r>
+        <w:t>Appel en « base de données » =&gt; fichiers représentant les ouvertures</w:t>
+      </w:r>
+      <w:bookmarkStart w:id="13" w:name="_GoBack"/>
+      <w:bookmarkEnd w:id="13"/>
     </w:p>
     <w:sectPr>
       <w:headerReference w:type="default" r:id="rId12"/>
@@ -1947,6 +2580,118 @@
     </w:lvl>
   </w:abstractNum>
   <w:abstractNum w:abstractNumId="3" w15:restartNumberingAfterBreak="0">
+    <w:nsid w:val="5A106C4A"/>
+    <w:multiLevelType w:val="hybridMultilevel"/>
+    <w:tmpl w:val="08E829D4"/>
+    <w:lvl w:ilvl="0" w:tplc="152A3C2E">
+      <w:numFmt w:val="bullet"/>
+      <w:lvlText w:val=""/>
+      <w:lvlJc w:val="left"/>
+      <w:pPr>
+        <w:ind w:left="720" w:hanging="360"/>
+      </w:pPr>
+      <w:rPr>
+        <w:rFonts w:ascii="Wingdings" w:eastAsiaTheme="minorHAnsi" w:hAnsi="Wingdings" w:cstheme="minorBidi" w:hint="default"/>
+      </w:rPr>
+    </w:lvl>
+    <w:lvl w:ilvl="1" w:tplc="040C0003">
+      <w:start w:val="1"/>
+      <w:numFmt w:val="bullet"/>
+      <w:lvlText w:val="o"/>
+      <w:lvlJc w:val="left"/>
+      <w:pPr>
+        <w:ind w:left="1440" w:hanging="360"/>
+      </w:pPr>
+      <w:rPr>
+        <w:rFonts w:ascii="Courier New" w:hAnsi="Courier New" w:cs="Courier New" w:hint="default"/>
+      </w:rPr>
+    </w:lvl>
+    <w:lvl w:ilvl="2" w:tplc="040C0005" w:tentative="1">
+      <w:start w:val="1"/>
+      <w:numFmt w:val="bullet"/>
+      <w:lvlText w:val=""/>
+      <w:lvlJc w:val="left"/>
+      <w:pPr>
+        <w:ind w:left="2160" w:hanging="360"/>
+      </w:pPr>
+      <w:rPr>
+        <w:rFonts w:ascii="Wingdings" w:hAnsi="Wingdings" w:hint="default"/>
+      </w:rPr>
+    </w:lvl>
+    <w:lvl w:ilvl="3" w:tplc="040C0001" w:tentative="1">
+      <w:start w:val="1"/>
+      <w:numFmt w:val="bullet"/>
+      <w:lvlText w:val=""/>
+      <w:lvlJc w:val="left"/>
+      <w:pPr>
+        <w:ind w:left="2880" w:hanging="360"/>
+      </w:pPr>
+      <w:rPr>
+        <w:rFonts w:ascii="Symbol" w:hAnsi="Symbol" w:hint="default"/>
+      </w:rPr>
+    </w:lvl>
+    <w:lvl w:ilvl="4" w:tplc="040C0003" w:tentative="1">
+      <w:start w:val="1"/>
+      <w:numFmt w:val="bullet"/>
+      <w:lvlText w:val="o"/>
+      <w:lvlJc w:val="left"/>
+      <w:pPr>
+        <w:ind w:left="3600" w:hanging="360"/>
+      </w:pPr>
+      <w:rPr>
+        <w:rFonts w:ascii="Courier New" w:hAnsi="Courier New" w:cs="Courier New" w:hint="default"/>
+      </w:rPr>
+    </w:lvl>
+    <w:lvl w:ilvl="5" w:tplc="040C0005" w:tentative="1">
+      <w:start w:val="1"/>
+      <w:numFmt w:val="bullet"/>
+      <w:lvlText w:val=""/>
+      <w:lvlJc w:val="left"/>
+      <w:pPr>
+        <w:ind w:left="4320" w:hanging="360"/>
+      </w:pPr>
+      <w:rPr>
+        <w:rFonts w:ascii="Wingdings" w:hAnsi="Wingdings" w:hint="default"/>
+      </w:rPr>
+    </w:lvl>
+    <w:lvl w:ilvl="6" w:tplc="040C0001" w:tentative="1">
+      <w:start w:val="1"/>
+      <w:numFmt w:val="bullet"/>
+      <w:lvlText w:val=""/>
+      <w:lvlJc w:val="left"/>
+      <w:pPr>
+        <w:ind w:left="5040" w:hanging="360"/>
+      </w:pPr>
+      <w:rPr>
+        <w:rFonts w:ascii="Symbol" w:hAnsi="Symbol" w:hint="default"/>
+      </w:rPr>
+    </w:lvl>
+    <w:lvl w:ilvl="7" w:tplc="040C0003" w:tentative="1">
+      <w:start w:val="1"/>
+      <w:numFmt w:val="bullet"/>
+      <w:lvlText w:val="o"/>
+      <w:lvlJc w:val="left"/>
+      <w:pPr>
+        <w:ind w:left="5760" w:hanging="360"/>
+      </w:pPr>
+      <w:rPr>
+        <w:rFonts w:ascii="Courier New" w:hAnsi="Courier New" w:cs="Courier New" w:hint="default"/>
+      </w:rPr>
+    </w:lvl>
+    <w:lvl w:ilvl="8" w:tplc="040C0005" w:tentative="1">
+      <w:start w:val="1"/>
+      <w:numFmt w:val="bullet"/>
+      <w:lvlText w:val=""/>
+      <w:lvlJc w:val="left"/>
+      <w:pPr>
+        <w:ind w:left="6480" w:hanging="360"/>
+      </w:pPr>
+      <w:rPr>
+        <w:rFonts w:ascii="Wingdings" w:hAnsi="Wingdings" w:hint="default"/>
+      </w:rPr>
+    </w:lvl>
+  </w:abstractNum>
+  <w:abstractNum w:abstractNumId="4" w15:restartNumberingAfterBreak="0">
     <w:nsid w:val="6C442DF3"/>
     <w:multiLevelType w:val="hybridMultilevel"/>
     <w:tmpl w:val="7BB08BE8"/>
@@ -2036,13 +2781,16 @@
     <w:abstractNumId w:val="1"/>
   </w:num>
   <w:num w:numId="2">
-    <w:abstractNumId w:val="3"/>
+    <w:abstractNumId w:val="4"/>
   </w:num>
   <w:num w:numId="3">
     <w:abstractNumId w:val="0"/>
   </w:num>
   <w:num w:numId="4">
     <w:abstractNumId w:val="2"/>
+  </w:num>
+  <w:num w:numId="5">
+    <w:abstractNumId w:val="3"/>
   </w:num>
 </w:numbering>
 </file>
@@ -2509,6 +3257,7 @@
   <w:style w:type="character" w:default="1" w:styleId="Policepardfaut">
     <w:name w:val="Default Paragraph Font"/>
     <w:uiPriority w:val="1"/>
+    <w:semiHidden/>
     <w:unhideWhenUsed/>
   </w:style>
   <w:style w:type="table" w:default="1" w:styleId="TableauNormal">
@@ -2766,6 +3515,32 @@
       <w:contextualSpacing/>
     </w:pPr>
   </w:style>
+  <w:style w:type="paragraph" w:styleId="TM2">
+    <w:name w:val="toc 2"/>
+    <w:basedOn w:val="Normal"/>
+    <w:next w:val="Normal"/>
+    <w:autoRedefine/>
+    <w:uiPriority w:val="39"/>
+    <w:unhideWhenUsed/>
+    <w:rsid w:val="009E7A30"/>
+    <w:pPr>
+      <w:spacing w:after="100"/>
+      <w:ind w:left="220"/>
+    </w:pPr>
+  </w:style>
+  <w:style w:type="paragraph" w:styleId="TM3">
+    <w:name w:val="toc 3"/>
+    <w:basedOn w:val="Normal"/>
+    <w:next w:val="Normal"/>
+    <w:autoRedefine/>
+    <w:uiPriority w:val="39"/>
+    <w:unhideWhenUsed/>
+    <w:rsid w:val="009E7A30"/>
+    <w:pPr>
+      <w:spacing w:after="100"/>
+      <w:ind w:left="440"/>
+    </w:pPr>
+  </w:style>
 </w:styles>
 </file>
 
@@ -2809,14 +3584,14 @@
     <w:charset w:val="00"/>
     <w:family w:val="swiss"/>
     <w:pitch w:val="variable"/>
-    <w:sig w:usb0="E00002FF" w:usb1="4000ACFF" w:usb2="00000001" w:usb3="00000000" w:csb0="0000019F" w:csb1="00000000"/>
+    <w:sig w:usb0="E4002EFF" w:usb1="C000247B" w:usb2="00000009" w:usb3="00000000" w:csb0="000001FF" w:csb1="00000000"/>
   </w:font>
   <w:font w:name="Times New Roman">
     <w:panose1 w:val="02020603050405020304"/>
     <w:charset w:val="00"/>
     <w:family w:val="roman"/>
     <w:pitch w:val="variable"/>
-    <w:sig w:usb0="E0002AFF" w:usb1="C0007843" w:usb2="00000009" w:usb3="00000000" w:csb0="000001FF" w:csb1="00000000"/>
+    <w:sig w:usb0="E0002EFF" w:usb1="C000785B" w:usb2="00000009" w:usb3="00000000" w:csb0="000001FF" w:csb1="00000000"/>
   </w:font>
   <w:font w:name="Courier New">
     <w:panose1 w:val="02070309020205020404"/>
@@ -2844,7 +3619,7 @@
     <w:charset w:val="00"/>
     <w:family w:val="swiss"/>
     <w:pitch w:val="variable"/>
-    <w:sig w:usb0="A00002EF" w:usb1="4000207B" w:usb2="00000000" w:usb3="00000000" w:csb0="0000009F" w:csb1="00000000"/>
+    <w:sig w:usb0="E4002EFF" w:usb1="C000247B" w:usb2="00000009" w:usb3="00000000" w:csb0="000001FF" w:csb1="00000000"/>
   </w:font>
   <w:font w:name="Segoe UI">
     <w:panose1 w:val="020B0502040204020203"/>
@@ -3606,7 +4381,7 @@
 </file>
 
 <file path=customXml/itemProps1.xml><?xml version="1.0" encoding="utf-8"?>
-<ds:datastoreItem xmlns:ds="http://schemas.openxmlformats.org/officeDocument/2006/customXml" ds:itemID="{2C93776B-FC2E-455B-844C-9145518FB70F}">
+<ds:datastoreItem xmlns:ds="http://schemas.openxmlformats.org/officeDocument/2006/customXml" ds:itemID="{1D07622C-D0E9-42D1-863A-1688BD7A273D}">
   <ds:schemaRefs>
     <ds:schemaRef ds:uri="http://schemas.openxmlformats.org/officeDocument/2006/bibliography"/>
   </ds:schemaRefs>

</xml_diff>